<commit_message>
Get ready to rebrand
</commit_message>
<xml_diff>
--- a/ADNI Meeting Notes.docx
+++ b/ADNI Meeting Notes.docx
@@ -19,6 +19,358 @@
         </w:rPr>
         <w:t>ADNI Meeting Notes</w:t>
       </w:r>
+    </w:p>
+    <w:p>
+      <w:pPr>
+        <w:rPr>
+          <w:rFonts w:ascii="Times New Roman" w:hAnsi="Times New Roman" w:cs="Times New Roman"/>
+          <w:sz w:val="24"/>
+          <w:szCs w:val="24"/>
+        </w:rPr>
+      </w:pPr>
+      <w:r>
+        <w:rPr>
+          <w:rFonts w:ascii="Times New Roman" w:hAnsi="Times New Roman" w:cs="Times New Roman"/>
+          <w:sz w:val="24"/>
+          <w:szCs w:val="24"/>
+        </w:rPr>
+        <w:t>7/17/2024</w:t>
+      </w:r>
+    </w:p>
+    <w:p>
+      <w:pPr>
+        <w:pStyle w:val="ListParagraph"/>
+        <w:numPr>
+          <w:ilvl w:val="0"/>
+          <w:numId w:val="9"/>
+        </w:numPr>
+        <w:rPr>
+          <w:rFonts w:ascii="Times New Roman" w:hAnsi="Times New Roman" w:cs="Times New Roman"/>
+          <w:sz w:val="24"/>
+          <w:szCs w:val="24"/>
+        </w:rPr>
+      </w:pPr>
+      <w:r>
+        <w:rPr>
+          <w:rFonts w:ascii="Times New Roman" w:hAnsi="Times New Roman" w:cs="Times New Roman"/>
+          <w:sz w:val="24"/>
+          <w:szCs w:val="24"/>
+        </w:rPr>
+        <w:t>Morgan:</w:t>
+      </w:r>
+    </w:p>
+    <w:p>
+      <w:pPr>
+        <w:pStyle w:val="ListParagraph"/>
+        <w:numPr>
+          <w:ilvl w:val="1"/>
+          <w:numId w:val="9"/>
+        </w:numPr>
+        <w:rPr>
+          <w:rFonts w:ascii="Times New Roman" w:hAnsi="Times New Roman" w:cs="Times New Roman"/>
+          <w:sz w:val="24"/>
+          <w:szCs w:val="24"/>
+        </w:rPr>
+      </w:pPr>
+      <w:r>
+        <w:rPr>
+          <w:rFonts w:ascii="Times New Roman" w:hAnsi="Times New Roman" w:cs="Times New Roman"/>
+          <w:sz w:val="24"/>
+          <w:szCs w:val="24"/>
+        </w:rPr>
+        <w:t>**Send email about next week’s meeting.</w:t>
+      </w:r>
+    </w:p>
+    <w:p>
+      <w:pPr>
+        <w:pStyle w:val="ListParagraph"/>
+        <w:numPr>
+          <w:ilvl w:val="0"/>
+          <w:numId w:val="9"/>
+        </w:numPr>
+        <w:rPr>
+          <w:rFonts w:ascii="Times New Roman" w:hAnsi="Times New Roman" w:cs="Times New Roman"/>
+          <w:sz w:val="24"/>
+          <w:szCs w:val="24"/>
+        </w:rPr>
+      </w:pPr>
+      <w:r>
+        <w:rPr>
+          <w:rFonts w:ascii="Times New Roman" w:hAnsi="Times New Roman" w:cs="Times New Roman"/>
+          <w:sz w:val="24"/>
+          <w:szCs w:val="24"/>
+        </w:rPr>
+        <w:t>Dallin:</w:t>
+      </w:r>
+    </w:p>
+    <w:p>
+      <w:pPr>
+        <w:pStyle w:val="ListParagraph"/>
+        <w:numPr>
+          <w:ilvl w:val="1"/>
+          <w:numId w:val="9"/>
+        </w:numPr>
+        <w:rPr>
+          <w:rFonts w:ascii="Times New Roman" w:hAnsi="Times New Roman" w:cs="Times New Roman"/>
+          <w:sz w:val="24"/>
+          <w:szCs w:val="24"/>
+        </w:rPr>
+      </w:pPr>
+      <w:r>
+        <w:rPr>
+          <w:rFonts w:ascii="Times New Roman" w:hAnsi="Times New Roman" w:cs="Times New Roman"/>
+          <w:sz w:val="24"/>
+          <w:szCs w:val="24"/>
+        </w:rPr>
+        <w:t>Probabilities of retaining or types of learning (essentially different types of memory).  This is in a CSV for Marshall.</w:t>
+      </w:r>
+    </w:p>
+    <w:p>
+      <w:pPr>
+        <w:pStyle w:val="ListParagraph"/>
+        <w:numPr>
+          <w:ilvl w:val="1"/>
+          <w:numId w:val="9"/>
+        </w:numPr>
+        <w:rPr>
+          <w:rFonts w:ascii="Times New Roman" w:hAnsi="Times New Roman" w:cs="Times New Roman"/>
+          <w:sz w:val="24"/>
+          <w:szCs w:val="24"/>
+        </w:rPr>
+      </w:pPr>
+      <w:r>
+        <w:rPr>
+          <w:rFonts w:ascii="Times New Roman" w:hAnsi="Times New Roman" w:cs="Times New Roman"/>
+          <w:sz w:val="24"/>
+          <w:szCs w:val="24"/>
+        </w:rPr>
+        <w:t xml:space="preserve">Biomarkers – UPEN Plasma.  Master file (gives for 6000 RIDs) - raw amyloid beta 1-40 &amp; 1-42 (ratio or raw values? Master file just gives beta for 1-42), z scores, tau-raw, </w:t>
+      </w:r>
+      <w:proofErr w:type="spellStart"/>
+      <w:r>
+        <w:rPr>
+          <w:rFonts w:ascii="Times New Roman" w:hAnsi="Times New Roman" w:cs="Times New Roman"/>
+          <w:sz w:val="24"/>
+          <w:szCs w:val="24"/>
+        </w:rPr>
+        <w:t>ptau</w:t>
+      </w:r>
+      <w:proofErr w:type="spellEnd"/>
+      <w:r>
+        <w:rPr>
+          <w:rFonts w:ascii="Times New Roman" w:hAnsi="Times New Roman" w:cs="Times New Roman"/>
+          <w:sz w:val="24"/>
+          <w:szCs w:val="24"/>
+        </w:rPr>
+        <w:t>, tau181.  This was CSF.  Adding to the list of things to add.</w:t>
+      </w:r>
+    </w:p>
+    <w:p>
+      <w:pPr>
+        <w:pStyle w:val="ListParagraph"/>
+        <w:numPr>
+          <w:ilvl w:val="1"/>
+          <w:numId w:val="9"/>
+        </w:numPr>
+        <w:rPr>
+          <w:rFonts w:ascii="Times New Roman" w:hAnsi="Times New Roman" w:cs="Times New Roman"/>
+          <w:sz w:val="24"/>
+          <w:szCs w:val="24"/>
+        </w:rPr>
+      </w:pPr>
+      <w:r>
+        <w:rPr>
+          <w:rFonts w:ascii="Times New Roman" w:hAnsi="Times New Roman" w:cs="Times New Roman"/>
+          <w:sz w:val="24"/>
+          <w:szCs w:val="24"/>
+        </w:rPr>
+        <w:t>Meeting with Marshall to integrate data.</w:t>
+      </w:r>
+    </w:p>
+    <w:p>
+      <w:pPr>
+        <w:pStyle w:val="ListParagraph"/>
+        <w:numPr>
+          <w:ilvl w:val="1"/>
+          <w:numId w:val="9"/>
+        </w:numPr>
+        <w:rPr>
+          <w:rFonts w:ascii="Times New Roman" w:hAnsi="Times New Roman" w:cs="Times New Roman"/>
+          <w:sz w:val="24"/>
+          <w:szCs w:val="24"/>
+        </w:rPr>
+      </w:pPr>
+      <w:r>
+        <w:rPr>
+          <w:rFonts w:ascii="Times New Roman" w:hAnsi="Times New Roman" w:cs="Times New Roman"/>
+          <w:sz w:val="24"/>
+          <w:szCs w:val="24"/>
+        </w:rPr>
+        <w:t>Going to continue going through the UPEN stuff.  Masterfile is huge, with a baseline and a 12-month follow-up.</w:t>
+      </w:r>
+    </w:p>
+    <w:p>
+      <w:pPr>
+        <w:pStyle w:val="ListParagraph"/>
+        <w:numPr>
+          <w:ilvl w:val="0"/>
+          <w:numId w:val="9"/>
+        </w:numPr>
+        <w:rPr>
+          <w:rFonts w:ascii="Times New Roman" w:hAnsi="Times New Roman" w:cs="Times New Roman"/>
+          <w:sz w:val="24"/>
+          <w:szCs w:val="24"/>
+        </w:rPr>
+      </w:pPr>
+      <w:r>
+        <w:rPr>
+          <w:rFonts w:ascii="Times New Roman" w:hAnsi="Times New Roman" w:cs="Times New Roman"/>
+          <w:sz w:val="24"/>
+          <w:szCs w:val="24"/>
+        </w:rPr>
+        <w:t>Marshall:</w:t>
+      </w:r>
+    </w:p>
+    <w:p>
+      <w:pPr>
+        <w:pStyle w:val="ListParagraph"/>
+        <w:numPr>
+          <w:ilvl w:val="1"/>
+          <w:numId w:val="9"/>
+        </w:numPr>
+        <w:rPr>
+          <w:rFonts w:ascii="Times New Roman" w:hAnsi="Times New Roman" w:cs="Times New Roman"/>
+          <w:sz w:val="24"/>
+          <w:szCs w:val="24"/>
+        </w:rPr>
+      </w:pPr>
+      <w:r>
+        <w:rPr>
+          <w:rFonts w:ascii="Times New Roman" w:hAnsi="Times New Roman" w:cs="Times New Roman"/>
+          <w:sz w:val="24"/>
+          <w:szCs w:val="24"/>
+        </w:rPr>
+        <w:t>Met up with Adam (Dr. Rhodes’s grad student).  Took the two tables and ran through the manifold alignment.  Data isn’t super useful yet. Ran data with Timeless variables and visit variables.  Had the profile/timeless variables in one domain and the visit variables in the other domain, instead of including images at this stage.  Not complete yet, but was a good way to test the manifold alignment to see if it works.</w:t>
+      </w:r>
+    </w:p>
+    <w:p>
+      <w:pPr>
+        <w:pStyle w:val="ListParagraph"/>
+        <w:numPr>
+          <w:ilvl w:val="1"/>
+          <w:numId w:val="9"/>
+        </w:numPr>
+        <w:rPr>
+          <w:rFonts w:ascii="Times New Roman" w:hAnsi="Times New Roman" w:cs="Times New Roman"/>
+          <w:sz w:val="24"/>
+          <w:szCs w:val="24"/>
+        </w:rPr>
+      </w:pPr>
+      <w:r>
+        <w:rPr>
+          <w:rFonts w:ascii="Times New Roman" w:hAnsi="Times New Roman" w:cs="Times New Roman"/>
+          <w:sz w:val="24"/>
+          <w:szCs w:val="24"/>
+        </w:rPr>
+        <w:t xml:space="preserve">Going to keep working on a way to run it and have it spit out results in a way that makes sense. </w:t>
+      </w:r>
+    </w:p>
+    <w:p>
+      <w:pPr>
+        <w:pStyle w:val="ListParagraph"/>
+        <w:numPr>
+          <w:ilvl w:val="1"/>
+          <w:numId w:val="9"/>
+        </w:numPr>
+        <w:rPr>
+          <w:rFonts w:ascii="Times New Roman" w:hAnsi="Times New Roman" w:cs="Times New Roman"/>
+          <w:sz w:val="24"/>
+          <w:szCs w:val="24"/>
+        </w:rPr>
+      </w:pPr>
+      <w:r>
+        <w:rPr>
+          <w:rFonts w:ascii="Times New Roman" w:hAnsi="Times New Roman" w:cs="Times New Roman"/>
+          <w:sz w:val="24"/>
+          <w:szCs w:val="24"/>
+        </w:rPr>
+        <w:t>We think the paper is about the method.</w:t>
+      </w:r>
+    </w:p>
+    <w:p>
+      <w:pPr>
+        <w:pStyle w:val="ListParagraph"/>
+        <w:numPr>
+          <w:ilvl w:val="1"/>
+          <w:numId w:val="9"/>
+        </w:numPr>
+        <w:rPr>
+          <w:rFonts w:ascii="Times New Roman" w:hAnsi="Times New Roman" w:cs="Times New Roman"/>
+          <w:sz w:val="24"/>
+          <w:szCs w:val="24"/>
+        </w:rPr>
+      </w:pPr>
+      <w:r>
+        <w:rPr>
+          <w:rFonts w:ascii="Times New Roman" w:hAnsi="Times New Roman" w:cs="Times New Roman"/>
+          <w:sz w:val="24"/>
+          <w:szCs w:val="24"/>
+        </w:rPr>
+        <w:t>Trying to learn how to run the manifold and understand the manifold.  Pretty close to being able to run the manifold alignment.</w:t>
+      </w:r>
+    </w:p>
+    <w:p>
+      <w:pPr>
+        <w:pStyle w:val="ListParagraph"/>
+        <w:numPr>
+          <w:ilvl w:val="0"/>
+          <w:numId w:val="9"/>
+        </w:numPr>
+        <w:rPr>
+          <w:rFonts w:ascii="Times New Roman" w:hAnsi="Times New Roman" w:cs="Times New Roman"/>
+          <w:sz w:val="24"/>
+          <w:szCs w:val="24"/>
+        </w:rPr>
+      </w:pPr>
+      <w:r>
+        <w:rPr>
+          <w:rFonts w:ascii="Times New Roman" w:hAnsi="Times New Roman" w:cs="Times New Roman"/>
+          <w:sz w:val="24"/>
+          <w:szCs w:val="24"/>
+        </w:rPr>
+        <w:t>Dawson:</w:t>
+      </w:r>
+    </w:p>
+    <w:p>
+      <w:pPr>
+        <w:pStyle w:val="ListParagraph"/>
+        <w:numPr>
+          <w:ilvl w:val="1"/>
+          <w:numId w:val="9"/>
+        </w:numPr>
+        <w:rPr>
+          <w:rFonts w:ascii="Times New Roman" w:hAnsi="Times New Roman" w:cs="Times New Roman"/>
+          <w:sz w:val="24"/>
+          <w:szCs w:val="24"/>
+        </w:rPr>
+      </w:pPr>
+      <w:r>
+        <w:rPr>
+          <w:rFonts w:ascii="Times New Roman" w:hAnsi="Times New Roman" w:cs="Times New Roman"/>
+          <w:sz w:val="24"/>
+          <w:szCs w:val="24"/>
+        </w:rPr>
+        <w:t>Will be important to get an initial paper out.  Forces us to be organized.</w:t>
+      </w:r>
+    </w:p>
+    <w:p>
+      <w:pPr>
+        <w:rPr>
+          <w:rFonts w:ascii="Times New Roman" w:hAnsi="Times New Roman" w:cs="Times New Roman"/>
+          <w:sz w:val="24"/>
+          <w:szCs w:val="24"/>
+        </w:rPr>
+      </w:pPr>
     </w:p>
     <w:p>
       <w:pPr>
@@ -4691,6 +5043,118 @@
 
 <file path=word/numbering.xml><?xml version="1.0" encoding="utf-8"?>
 <w:numbering xmlns:wpc="http://schemas.microsoft.com/office/word/2010/wordprocessingCanvas" xmlns:cx="http://schemas.microsoft.com/office/drawing/2014/chartex" xmlns:cx1="http://schemas.microsoft.com/office/drawing/2015/9/8/chartex" xmlns:cx2="http://schemas.microsoft.com/office/drawing/2015/10/21/chartex" xmlns:cx3="http://schemas.microsoft.com/office/drawing/2016/5/9/chartex" xmlns:cx4="http://schemas.microsoft.com/office/drawing/2016/5/10/chartex" xmlns:cx5="http://schemas.microsoft.com/office/drawing/2016/5/11/chartex" xmlns:cx6="http://schemas.microsoft.com/office/drawing/2016/5/12/chartex" xmlns:cx7="http://schemas.microsoft.com/office/drawing/2016/5/13/chartex" xmlns:cx8="http://schemas.microsoft.com/office/drawing/2016/5/14/chartex" xmlns:mc="http://schemas.openxmlformats.org/markup-compatibility/2006" xmlns:aink="http://schemas.microsoft.com/office/drawing/2016/ink" xmlns:am3d="http://schemas.microsoft.com/office/drawing/2017/model3d" xmlns:o="urn:schemas-microsoft-com:office:office" xmlns:oel="http://schemas.microsoft.com/office/2019/extlst" xmlns:r="http://schemas.openxmlformats.org/officeDocument/2006/relationships" xmlns:m="http://schemas.openxmlformats.org/officeDocument/2006/math" xmlns:v="urn:schemas-microsoft-com:vml" xmlns:wp14="http://schemas.microsoft.com/office/word/2010/wordprocessingDrawing" xmlns:wp="http://schemas.openxmlformats.org/drawingml/2006/wordprocessingDrawing" xmlns:w10="urn:schemas-microsoft-com:office:word" xmlns:w="http://schemas.openxmlformats.org/wordprocessingml/2006/main" xmlns:w14="http://schemas.microsoft.com/office/word/2010/wordml" xmlns:w15="http://schemas.microsoft.com/office/word/2012/wordml" xmlns:w16cex="http://schemas.microsoft.com/office/word/2018/wordml/cex" xmlns:w16cid="http://schemas.microsoft.com/office/word/2016/wordml/cid" xmlns:w16="http://schemas.microsoft.com/office/word/2018/wordml" xmlns:w16du="http://schemas.microsoft.com/office/word/2023/wordml/word16du" xmlns:w16sdtdh="http://schemas.microsoft.com/office/word/2020/wordml/sdtdatahash" xmlns:w16se="http://schemas.microsoft.com/office/word/2015/wordml/symex" xmlns:wpg="http://schemas.microsoft.com/office/word/2010/wordprocessingGroup" xmlns:wpi="http://schemas.microsoft.com/office/word/2010/wordprocessingInk" xmlns:wne="http://schemas.microsoft.com/office/word/2006/wordml" xmlns:wps="http://schemas.microsoft.com/office/word/2010/wordprocessingShape" mc:Ignorable="w14 w15 w16se w16cid w16 w16cex w16sdtdh w16du wp14">
+  <w:abstractNum xmlns:w="http://schemas.openxmlformats.org/wordprocessingml/2006/main" w:abstractNumId="8">
+    <w:nsid w:val="452869bd"/>
+    <w:multiLevelType xmlns:w="http://schemas.openxmlformats.org/wordprocessingml/2006/main" w:val="hybridMultilevel"/>
+    <w:lvl xmlns:w="http://schemas.openxmlformats.org/wordprocessingml/2006/main" w:ilvl="0">
+      <w:start w:val="1"/>
+      <w:numFmt w:val="bullet"/>
+      <w:lvlText w:val="-"/>
+      <w:lvlJc w:val="left"/>
+      <w:pPr>
+        <w:ind w:left="720" w:hanging="360"/>
+      </w:pPr>
+      <w:rPr>
+        <w:rFonts w:hint="default" w:ascii="Calibri" w:hAnsi="Calibri"/>
+      </w:rPr>
+    </w:lvl>
+    <w:lvl xmlns:w="http://schemas.openxmlformats.org/wordprocessingml/2006/main" w:ilvl="1">
+      <w:start w:val="1"/>
+      <w:numFmt w:val="bullet"/>
+      <w:lvlText w:val="o"/>
+      <w:lvlJc w:val="left"/>
+      <w:pPr>
+        <w:ind w:left="1440" w:hanging="360"/>
+      </w:pPr>
+      <w:rPr>
+        <w:rFonts w:hint="default" w:ascii="Courier New" w:hAnsi="Courier New"/>
+      </w:rPr>
+    </w:lvl>
+    <w:lvl xmlns:w="http://schemas.openxmlformats.org/wordprocessingml/2006/main" w:ilvl="2">
+      <w:start w:val="1"/>
+      <w:numFmt w:val="bullet"/>
+      <w:lvlText w:val=""/>
+      <w:lvlJc w:val="left"/>
+      <w:pPr>
+        <w:ind w:left="2160" w:hanging="360"/>
+      </w:pPr>
+      <w:rPr>
+        <w:rFonts w:hint="default" w:ascii="Wingdings" w:hAnsi="Wingdings"/>
+      </w:rPr>
+    </w:lvl>
+    <w:lvl xmlns:w="http://schemas.openxmlformats.org/wordprocessingml/2006/main" w:ilvl="3">
+      <w:start w:val="1"/>
+      <w:numFmt w:val="bullet"/>
+      <w:lvlText w:val=""/>
+      <w:lvlJc w:val="left"/>
+      <w:pPr>
+        <w:ind w:left="2880" w:hanging="360"/>
+      </w:pPr>
+      <w:rPr>
+        <w:rFonts w:hint="default" w:ascii="Symbol" w:hAnsi="Symbol"/>
+      </w:rPr>
+    </w:lvl>
+    <w:lvl xmlns:w="http://schemas.openxmlformats.org/wordprocessingml/2006/main" w:ilvl="4">
+      <w:start w:val="1"/>
+      <w:numFmt w:val="bullet"/>
+      <w:lvlText w:val="o"/>
+      <w:lvlJc w:val="left"/>
+      <w:pPr>
+        <w:ind w:left="3600" w:hanging="360"/>
+      </w:pPr>
+      <w:rPr>
+        <w:rFonts w:hint="default" w:ascii="Courier New" w:hAnsi="Courier New"/>
+      </w:rPr>
+    </w:lvl>
+    <w:lvl xmlns:w="http://schemas.openxmlformats.org/wordprocessingml/2006/main" w:ilvl="5">
+      <w:start w:val="1"/>
+      <w:numFmt w:val="bullet"/>
+      <w:lvlText w:val=""/>
+      <w:lvlJc w:val="left"/>
+      <w:pPr>
+        <w:ind w:left="4320" w:hanging="360"/>
+      </w:pPr>
+      <w:rPr>
+        <w:rFonts w:hint="default" w:ascii="Wingdings" w:hAnsi="Wingdings"/>
+      </w:rPr>
+    </w:lvl>
+    <w:lvl xmlns:w="http://schemas.openxmlformats.org/wordprocessingml/2006/main" w:ilvl="6">
+      <w:start w:val="1"/>
+      <w:numFmt w:val="bullet"/>
+      <w:lvlText w:val=""/>
+      <w:lvlJc w:val="left"/>
+      <w:pPr>
+        <w:ind w:left="5040" w:hanging="360"/>
+      </w:pPr>
+      <w:rPr>
+        <w:rFonts w:hint="default" w:ascii="Symbol" w:hAnsi="Symbol"/>
+      </w:rPr>
+    </w:lvl>
+    <w:lvl xmlns:w="http://schemas.openxmlformats.org/wordprocessingml/2006/main" w:ilvl="7">
+      <w:start w:val="1"/>
+      <w:numFmt w:val="bullet"/>
+      <w:lvlText w:val="o"/>
+      <w:lvlJc w:val="left"/>
+      <w:pPr>
+        <w:ind w:left="5760" w:hanging="360"/>
+      </w:pPr>
+      <w:rPr>
+        <w:rFonts w:hint="default" w:ascii="Courier New" w:hAnsi="Courier New"/>
+      </w:rPr>
+    </w:lvl>
+    <w:lvl xmlns:w="http://schemas.openxmlformats.org/wordprocessingml/2006/main" w:ilvl="8">
+      <w:start w:val="1"/>
+      <w:numFmt w:val="bullet"/>
+      <w:lvlText w:val=""/>
+      <w:lvlJc w:val="left"/>
+      <w:pPr>
+        <w:ind w:left="6480" w:hanging="360"/>
+      </w:pPr>
+      <w:rPr>
+        <w:rFonts w:hint="default" w:ascii="Wingdings" w:hAnsi="Wingdings"/>
+      </w:rPr>
+    </w:lvl>
+  </w:abstractNum>
   <w:abstractNum xmlns:w="http://schemas.openxmlformats.org/wordprocessingml/2006/main" w:abstractNumId="7">
     <w:nsid w:val="2d19ec70"/>
     <w:multiLevelType xmlns:w="http://schemas.openxmlformats.org/wordprocessingml/2006/main" w:val="hybridMultilevel"/>
@@ -5590,6 +6054,9 @@
       </w:rPr>
     </w:lvl>
   </w:abstractNum>
+  <w:num w:numId="9">
+    <w:abstractNumId w:val="8"/>
+  </w:num>
   <w:num w:numId="8">
     <w:abstractNumId w:val="7"/>
   </w:num>

</xml_diff>

<commit_message>
Before Integrating the ADNI Dataset Object
</commit_message>
<xml_diff>
--- a/ADNI Meeting Notes.docx
+++ b/ADNI Meeting Notes.docx
@@ -19,6 +19,208 @@
         </w:rPr>
         <w:t>ADNI Meeting Notes</w:t>
       </w:r>
+    </w:p>
+    <w:p>
+      <w:pPr>
+        <w:rPr>
+          <w:rFonts w:ascii="Times New Roman" w:hAnsi="Times New Roman" w:cs="Times New Roman"/>
+          <w:sz w:val="24"/>
+          <w:szCs w:val="24"/>
+        </w:rPr>
+      </w:pPr>
+      <w:r>
+        <w:rPr>
+          <w:rFonts w:ascii="Times New Roman" w:hAnsi="Times New Roman" w:cs="Times New Roman"/>
+          <w:sz w:val="24"/>
+          <w:szCs w:val="24"/>
+        </w:rPr>
+        <w:t>10/3/2024</w:t>
+      </w:r>
+    </w:p>
+    <w:p>
+      <w:pPr>
+        <w:pStyle w:val="ListParagraph"/>
+        <w:numPr>
+          <w:ilvl w:val="0"/>
+          <w:numId w:val="24"/>
+        </w:numPr>
+        <w:rPr>
+          <w:rFonts w:ascii="Times New Roman" w:hAnsi="Times New Roman" w:cs="Times New Roman"/>
+          <w:sz w:val="24"/>
+          <w:szCs w:val="24"/>
+        </w:rPr>
+      </w:pPr>
+      <w:r>
+        <w:rPr>
+          <w:rFonts w:ascii="Times New Roman" w:hAnsi="Times New Roman" w:cs="Times New Roman"/>
+          <w:sz w:val="24"/>
+          <w:szCs w:val="24"/>
+        </w:rPr>
+        <w:t>Variable importance – finish this.  Get preliminary data.</w:t>
+      </w:r>
+    </w:p>
+    <w:p>
+      <w:pPr>
+        <w:pStyle w:val="ListParagraph"/>
+        <w:numPr>
+          <w:ilvl w:val="1"/>
+          <w:numId w:val="24"/>
+        </w:numPr>
+        <w:rPr>
+          <w:rFonts w:ascii="Times New Roman" w:hAnsi="Times New Roman" w:cs="Times New Roman"/>
+          <w:sz w:val="24"/>
+          <w:szCs w:val="24"/>
+        </w:rPr>
+      </w:pPr>
+      <w:r>
+        <w:rPr>
+          <w:rFonts w:ascii="Times New Roman" w:hAnsi="Times New Roman" w:cs="Times New Roman"/>
+          <w:sz w:val="24"/>
+          <w:szCs w:val="24"/>
+        </w:rPr>
+        <w:t>Marshall made a separate module for doing this analysis.  Can look at different variables and see what gives us information.</w:t>
+      </w:r>
+    </w:p>
+    <w:p>
+      <w:pPr>
+        <w:pStyle w:val="ListParagraph"/>
+        <w:numPr>
+          <w:ilvl w:val="1"/>
+          <w:numId w:val="24"/>
+        </w:numPr>
+        <w:rPr>
+          <w:rFonts w:ascii="Times New Roman" w:hAnsi="Times New Roman" w:cs="Times New Roman"/>
+          <w:sz w:val="24"/>
+          <w:szCs w:val="24"/>
+        </w:rPr>
+      </w:pPr>
+      <w:r>
+        <w:rPr>
+          <w:rFonts w:ascii="Times New Roman" w:hAnsi="Times New Roman" w:cs="Times New Roman"/>
+          <w:sz w:val="24"/>
+          <w:szCs w:val="24"/>
+        </w:rPr>
+        <w:t>Training random forest models on pieces of the data.  Looking at some of the datasets that would be helpful for the prediction.  Random forest models tend to be pretty resilient to noise.</w:t>
+      </w:r>
+    </w:p>
+    <w:p>
+      <w:pPr>
+        <w:pStyle w:val="ListParagraph"/>
+        <w:numPr>
+          <w:ilvl w:val="0"/>
+          <w:numId w:val="24"/>
+        </w:numPr>
+        <w:rPr>
+          <w:rFonts w:ascii="Times New Roman" w:hAnsi="Times New Roman" w:cs="Times New Roman"/>
+          <w:sz w:val="24"/>
+          <w:szCs w:val="24"/>
+        </w:rPr>
+      </w:pPr>
+      <w:r>
+        <w:rPr>
+          <w:rFonts w:ascii="Times New Roman" w:hAnsi="Times New Roman" w:cs="Times New Roman"/>
+          <w:sz w:val="24"/>
+          <w:szCs w:val="24"/>
+        </w:rPr>
+        <w:t>Cluster analysis to try to regroup things.  Put CN and SMC, EMCI and LMCI, and AD.</w:t>
+      </w:r>
+    </w:p>
+    <w:p>
+      <w:pPr>
+        <w:pStyle w:val="ListParagraph"/>
+        <w:numPr>
+          <w:ilvl w:val="1"/>
+          <w:numId w:val="24"/>
+        </w:numPr>
+        <w:rPr>
+          <w:rFonts w:ascii="Times New Roman" w:hAnsi="Times New Roman" w:cs="Times New Roman"/>
+          <w:sz w:val="24"/>
+          <w:szCs w:val="24"/>
+        </w:rPr>
+      </w:pPr>
+      <w:r>
+        <w:rPr>
+          <w:rFonts w:ascii="Times New Roman" w:hAnsi="Times New Roman" w:cs="Times New Roman"/>
+          <w:sz w:val="24"/>
+          <w:szCs w:val="24"/>
+        </w:rPr>
+        <w:t xml:space="preserve">Use the mental battery.  </w:t>
+      </w:r>
+    </w:p>
+    <w:p>
+      <w:pPr>
+        <w:pStyle w:val="ListParagraph"/>
+        <w:numPr>
+          <w:ilvl w:val="1"/>
+          <w:numId w:val="24"/>
+        </w:numPr>
+        <w:rPr>
+          <w:rFonts w:ascii="Times New Roman" w:hAnsi="Times New Roman" w:cs="Times New Roman"/>
+          <w:sz w:val="24"/>
+          <w:szCs w:val="24"/>
+        </w:rPr>
+      </w:pPr>
+      <w:r>
+        <w:rPr>
+          <w:rFonts w:ascii="Times New Roman" w:hAnsi="Times New Roman" w:cs="Times New Roman"/>
+          <w:sz w:val="24"/>
+          <w:szCs w:val="24"/>
+        </w:rPr>
+        <w:t xml:space="preserve">Use a model to figure out which data is useful, and then use that for clustering.  </w:t>
+      </w:r>
+    </w:p>
+    <w:p>
+      <w:pPr>
+        <w:pStyle w:val="ListParagraph"/>
+        <w:numPr>
+          <w:ilvl w:val="1"/>
+          <w:numId w:val="24"/>
+        </w:numPr>
+        <w:rPr>
+          <w:rFonts w:ascii="Times New Roman" w:hAnsi="Times New Roman" w:cs="Times New Roman"/>
+          <w:sz w:val="24"/>
+          <w:szCs w:val="24"/>
+        </w:rPr>
+      </w:pPr>
+      <w:r>
+        <w:rPr>
+          <w:rFonts w:ascii="Times New Roman" w:hAnsi="Times New Roman" w:cs="Times New Roman"/>
+          <w:sz w:val="24"/>
+          <w:szCs w:val="24"/>
+        </w:rPr>
+        <w:t>Compare how close the clustering is to the already assigned groups.</w:t>
+      </w:r>
+    </w:p>
+    <w:p>
+      <w:pPr>
+        <w:pStyle w:val="ListParagraph"/>
+        <w:numPr>
+          <w:ilvl w:val="0"/>
+          <w:numId w:val="24"/>
+        </w:numPr>
+        <w:rPr>
+          <w:rFonts w:ascii="Times New Roman" w:hAnsi="Times New Roman" w:cs="Times New Roman"/>
+          <w:sz w:val="24"/>
+          <w:szCs w:val="24"/>
+        </w:rPr>
+      </w:pPr>
+      <w:r>
+        <w:rPr>
+          <w:rFonts w:ascii="Times New Roman" w:hAnsi="Times New Roman" w:cs="Times New Roman"/>
+          <w:sz w:val="24"/>
+          <w:szCs w:val="24"/>
+        </w:rPr>
+        <w:t>Look at all of the ways that they list the MPRAGE scans, are they the same?</w:t>
+      </w:r>
+    </w:p>
+    <w:p>
+      <w:pPr>
+        <w:rPr>
+          <w:rFonts w:ascii="Times New Roman" w:hAnsi="Times New Roman" w:cs="Times New Roman"/>
+          <w:sz w:val="24"/>
+          <w:szCs w:val="24"/>
+        </w:rPr>
+      </w:pPr>
     </w:p>
     <w:p>
       <w:pPr>
@@ -6713,6 +6915,118 @@
 
 <file path=word/numbering.xml><?xml version="1.0" encoding="utf-8"?>
 <w:numbering xmlns:wpc="http://schemas.microsoft.com/office/word/2010/wordprocessingCanvas" xmlns:cx="http://schemas.microsoft.com/office/drawing/2014/chartex" xmlns:cx1="http://schemas.microsoft.com/office/drawing/2015/9/8/chartex" xmlns:cx2="http://schemas.microsoft.com/office/drawing/2015/10/21/chartex" xmlns:cx3="http://schemas.microsoft.com/office/drawing/2016/5/9/chartex" xmlns:cx4="http://schemas.microsoft.com/office/drawing/2016/5/10/chartex" xmlns:cx5="http://schemas.microsoft.com/office/drawing/2016/5/11/chartex" xmlns:cx6="http://schemas.microsoft.com/office/drawing/2016/5/12/chartex" xmlns:cx7="http://schemas.microsoft.com/office/drawing/2016/5/13/chartex" xmlns:cx8="http://schemas.microsoft.com/office/drawing/2016/5/14/chartex" xmlns:mc="http://schemas.openxmlformats.org/markup-compatibility/2006" xmlns:aink="http://schemas.microsoft.com/office/drawing/2016/ink" xmlns:am3d="http://schemas.microsoft.com/office/drawing/2017/model3d" xmlns:o="urn:schemas-microsoft-com:office:office" xmlns:oel="http://schemas.microsoft.com/office/2019/extlst" xmlns:r="http://schemas.openxmlformats.org/officeDocument/2006/relationships" xmlns:m="http://schemas.openxmlformats.org/officeDocument/2006/math" xmlns:v="urn:schemas-microsoft-com:vml" xmlns:wp14="http://schemas.microsoft.com/office/word/2010/wordprocessingDrawing" xmlns:wp="http://schemas.openxmlformats.org/drawingml/2006/wordprocessingDrawing" xmlns:w10="urn:schemas-microsoft-com:office:word" xmlns:w="http://schemas.openxmlformats.org/wordprocessingml/2006/main" xmlns:w14="http://schemas.microsoft.com/office/word/2010/wordml" xmlns:w15="http://schemas.microsoft.com/office/word/2012/wordml" xmlns:w16cex="http://schemas.microsoft.com/office/word/2018/wordml/cex" xmlns:w16cid="http://schemas.microsoft.com/office/word/2016/wordml/cid" xmlns:w16="http://schemas.microsoft.com/office/word/2018/wordml" xmlns:w16du="http://schemas.microsoft.com/office/word/2023/wordml/word16du" xmlns:w16sdtdh="http://schemas.microsoft.com/office/word/2020/wordml/sdtdatahash" xmlns:w16se="http://schemas.microsoft.com/office/word/2015/wordml/symex" xmlns:wpg="http://schemas.microsoft.com/office/word/2010/wordprocessingGroup" xmlns:wpi="http://schemas.microsoft.com/office/word/2010/wordprocessingInk" xmlns:wne="http://schemas.microsoft.com/office/word/2006/wordml" xmlns:wps="http://schemas.microsoft.com/office/word/2010/wordprocessingShape" mc:Ignorable="w14 w15 w16se w16cid w16 w16cex w16sdtdh w16du wp14">
+  <w:abstractNum xmlns:w="http://schemas.openxmlformats.org/wordprocessingml/2006/main" w:abstractNumId="23">
+    <w:nsid w:val="15687d43"/>
+    <w:multiLevelType xmlns:w="http://schemas.openxmlformats.org/wordprocessingml/2006/main" w:val="hybridMultilevel"/>
+    <w:lvl xmlns:w="http://schemas.openxmlformats.org/wordprocessingml/2006/main" w:ilvl="0">
+      <w:start w:val="1"/>
+      <w:numFmt w:val="bullet"/>
+      <w:lvlText w:val="-"/>
+      <w:lvlJc w:val="left"/>
+      <w:pPr>
+        <w:ind w:left="720" w:hanging="360"/>
+      </w:pPr>
+      <w:rPr>
+        <w:rFonts w:hint="default" w:ascii="Calibri" w:hAnsi="Calibri"/>
+      </w:rPr>
+    </w:lvl>
+    <w:lvl xmlns:w="http://schemas.openxmlformats.org/wordprocessingml/2006/main" w:ilvl="1">
+      <w:start w:val="1"/>
+      <w:numFmt w:val="bullet"/>
+      <w:lvlText w:val="o"/>
+      <w:lvlJc w:val="left"/>
+      <w:pPr>
+        <w:ind w:left="1440" w:hanging="360"/>
+      </w:pPr>
+      <w:rPr>
+        <w:rFonts w:hint="default" w:ascii="Courier New" w:hAnsi="Courier New"/>
+      </w:rPr>
+    </w:lvl>
+    <w:lvl xmlns:w="http://schemas.openxmlformats.org/wordprocessingml/2006/main" w:ilvl="2">
+      <w:start w:val="1"/>
+      <w:numFmt w:val="bullet"/>
+      <w:lvlText w:val=""/>
+      <w:lvlJc w:val="left"/>
+      <w:pPr>
+        <w:ind w:left="2160" w:hanging="360"/>
+      </w:pPr>
+      <w:rPr>
+        <w:rFonts w:hint="default" w:ascii="Wingdings" w:hAnsi="Wingdings"/>
+      </w:rPr>
+    </w:lvl>
+    <w:lvl xmlns:w="http://schemas.openxmlformats.org/wordprocessingml/2006/main" w:ilvl="3">
+      <w:start w:val="1"/>
+      <w:numFmt w:val="bullet"/>
+      <w:lvlText w:val=""/>
+      <w:lvlJc w:val="left"/>
+      <w:pPr>
+        <w:ind w:left="2880" w:hanging="360"/>
+      </w:pPr>
+      <w:rPr>
+        <w:rFonts w:hint="default" w:ascii="Symbol" w:hAnsi="Symbol"/>
+      </w:rPr>
+    </w:lvl>
+    <w:lvl xmlns:w="http://schemas.openxmlformats.org/wordprocessingml/2006/main" w:ilvl="4">
+      <w:start w:val="1"/>
+      <w:numFmt w:val="bullet"/>
+      <w:lvlText w:val="o"/>
+      <w:lvlJc w:val="left"/>
+      <w:pPr>
+        <w:ind w:left="3600" w:hanging="360"/>
+      </w:pPr>
+      <w:rPr>
+        <w:rFonts w:hint="default" w:ascii="Courier New" w:hAnsi="Courier New"/>
+      </w:rPr>
+    </w:lvl>
+    <w:lvl xmlns:w="http://schemas.openxmlformats.org/wordprocessingml/2006/main" w:ilvl="5">
+      <w:start w:val="1"/>
+      <w:numFmt w:val="bullet"/>
+      <w:lvlText w:val=""/>
+      <w:lvlJc w:val="left"/>
+      <w:pPr>
+        <w:ind w:left="4320" w:hanging="360"/>
+      </w:pPr>
+      <w:rPr>
+        <w:rFonts w:hint="default" w:ascii="Wingdings" w:hAnsi="Wingdings"/>
+      </w:rPr>
+    </w:lvl>
+    <w:lvl xmlns:w="http://schemas.openxmlformats.org/wordprocessingml/2006/main" w:ilvl="6">
+      <w:start w:val="1"/>
+      <w:numFmt w:val="bullet"/>
+      <w:lvlText w:val=""/>
+      <w:lvlJc w:val="left"/>
+      <w:pPr>
+        <w:ind w:left="5040" w:hanging="360"/>
+      </w:pPr>
+      <w:rPr>
+        <w:rFonts w:hint="default" w:ascii="Symbol" w:hAnsi="Symbol"/>
+      </w:rPr>
+    </w:lvl>
+    <w:lvl xmlns:w="http://schemas.openxmlformats.org/wordprocessingml/2006/main" w:ilvl="7">
+      <w:start w:val="1"/>
+      <w:numFmt w:val="bullet"/>
+      <w:lvlText w:val="o"/>
+      <w:lvlJc w:val="left"/>
+      <w:pPr>
+        <w:ind w:left="5760" w:hanging="360"/>
+      </w:pPr>
+      <w:rPr>
+        <w:rFonts w:hint="default" w:ascii="Courier New" w:hAnsi="Courier New"/>
+      </w:rPr>
+    </w:lvl>
+    <w:lvl xmlns:w="http://schemas.openxmlformats.org/wordprocessingml/2006/main" w:ilvl="8">
+      <w:start w:val="1"/>
+      <w:numFmt w:val="bullet"/>
+      <w:lvlText w:val=""/>
+      <w:lvlJc w:val="left"/>
+      <w:pPr>
+        <w:ind w:left="6480" w:hanging="360"/>
+      </w:pPr>
+      <w:rPr>
+        <w:rFonts w:hint="default" w:ascii="Wingdings" w:hAnsi="Wingdings"/>
+      </w:rPr>
+    </w:lvl>
+  </w:abstractNum>
   <w:abstractNum xmlns:w="http://schemas.openxmlformats.org/wordprocessingml/2006/main" w:abstractNumId="22">
     <w:nsid w:val="2734d653"/>
     <w:multiLevelType xmlns:w="http://schemas.openxmlformats.org/wordprocessingml/2006/main" w:val="hybridMultilevel"/>
@@ -9292,6 +9606,9 @@
       </w:rPr>
     </w:lvl>
   </w:abstractNum>
+  <w:num w:numId="24">
+    <w:abstractNumId w:val="23"/>
+  </w:num>
   <w:num w:numId="23">
     <w:abstractNumId w:val="22"/>
   </w:num>

</xml_diff>